<commit_message>
Se empezó a programar el autómata
</commit_message>
<xml_diff>
--- a/archivos/Token.docx
+++ b/archivos/Token.docx
@@ -29,9 +29,11 @@
             <w:tcW w:w="2943" w:type="dxa"/>
           </w:tcPr>
           <w:p>
+            <w:proofErr w:type="spellStart"/>
             <w:r>
               <w:t>Patron</w:t>
             </w:r>
+            <w:proofErr w:type="spellEnd"/>
           </w:p>
         </w:tc>
         <w:tc>
@@ -77,7 +79,25 @@
           <w:tcPr>
             <w:tcW w:w="2943" w:type="dxa"/>
           </w:tcPr>
-          <w:p/>
+          <w:p>
+            <w:r>
+              <w:t>{</w:t>
+            </w:r>
+            <w:proofErr w:type="gramStart"/>
+            <w:r>
+              <w:t>A..Z</w:t>
+            </w:r>
+            <w:proofErr w:type="gramEnd"/>
+            <w:r>
+              <w:t>}</w:t>
+            </w:r>
+            <w:r>
+              <w:t>{A..Z}</w:t>
+            </w:r>
+            <w:r>
+              <w:t>*</w:t>
+            </w:r>
+          </w:p>
         </w:tc>
       </w:tr>
       <w:tr>
@@ -119,7 +139,11 @@
           <w:tcPr>
             <w:tcW w:w="2943" w:type="dxa"/>
           </w:tcPr>
-          <w:p/>
+          <w:p>
+            <w:r>
+              <w:t>/=</w:t>
+            </w:r>
+          </w:p>
         </w:tc>
       </w:tr>
       <w:tr>
@@ -128,6 +152,7 @@
             <w:tcW w:w="2942" w:type="dxa"/>
           </w:tcPr>
           <w:p>
+            <w:proofErr w:type="spellStart"/>
             <w:r>
               <w:rPr>
                 <w:rFonts w:ascii="Consolas" w:hAnsi="Consolas"/>
@@ -138,13 +163,15 @@
               </w:rPr>
               <w:t>puntocoma</w:t>
             </w:r>
-          </w:p>
-        </w:tc>
-        <w:tc>
-          <w:tcPr>
-            <w:tcW w:w="2943" w:type="dxa"/>
-          </w:tcPr>
-          <w:p>
+            <w:proofErr w:type="spellEnd"/>
+          </w:p>
+        </w:tc>
+        <w:tc>
+          <w:tcPr>
+            <w:tcW w:w="2943" w:type="dxa"/>
+          </w:tcPr>
+          <w:p>
+            <w:proofErr w:type="gramStart"/>
             <w:r>
               <w:rPr>
                 <w:rFonts w:ascii="Consolas" w:hAnsi="Consolas"/>
@@ -155,13 +182,18 @@
               </w:rPr>
               <w:t>Símbolo ;</w:t>
             </w:r>
-          </w:p>
-        </w:tc>
-        <w:tc>
-          <w:tcPr>
-            <w:tcW w:w="2943" w:type="dxa"/>
-          </w:tcPr>
-          <w:p/>
+            <w:proofErr w:type="gramEnd"/>
+          </w:p>
+        </w:tc>
+        <w:tc>
+          <w:tcPr>
+            <w:tcW w:w="2943" w:type="dxa"/>
+          </w:tcPr>
+          <w:p>
+            <w:r>
+              <w:t>/;</w:t>
+            </w:r>
+          </w:p>
         </w:tc>
       </w:tr>
       <w:tr>
@@ -170,6 +202,7 @@
             <w:tcW w:w="2942" w:type="dxa"/>
           </w:tcPr>
           <w:p>
+            <w:proofErr w:type="spellStart"/>
             <w:r>
               <w:rPr>
                 <w:rFonts w:ascii="Consolas" w:hAnsi="Consolas"/>
@@ -180,30 +213,47 @@
               </w:rPr>
               <w:t>entero_positivo</w:t>
             </w:r>
-          </w:p>
-        </w:tc>
-        <w:tc>
-          <w:tcPr>
-            <w:tcW w:w="2943" w:type="dxa"/>
-          </w:tcPr>
-          <w:p>
-            <w:r>
-              <w:rPr>
-                <w:rFonts w:ascii="Consolas" w:hAnsi="Consolas"/>
-                <w:color w:val="24292F"/>
-                <w:sz w:val="18"/>
-                <w:szCs w:val="18"/>
-                <w:shd w:val="clear" w:color="auto" w:fill="FFFFFF"/>
-              </w:rPr>
-              <w:t>secuencia de uno o más digitos</w:t>
-            </w:r>
-          </w:p>
-        </w:tc>
-        <w:tc>
-          <w:tcPr>
-            <w:tcW w:w="2943" w:type="dxa"/>
-          </w:tcPr>
-          <w:p/>
+            <w:proofErr w:type="spellEnd"/>
+          </w:p>
+        </w:tc>
+        <w:tc>
+          <w:tcPr>
+            <w:tcW w:w="2943" w:type="dxa"/>
+          </w:tcPr>
+          <w:p>
+            <w:r>
+              <w:rPr>
+                <w:rFonts w:ascii="Consolas" w:hAnsi="Consolas"/>
+                <w:color w:val="24292F"/>
+                <w:sz w:val="18"/>
+                <w:szCs w:val="18"/>
+                <w:shd w:val="clear" w:color="auto" w:fill="FFFFFF"/>
+              </w:rPr>
+              <w:t xml:space="preserve">secuencia de uno o más </w:t>
+            </w:r>
+            <w:proofErr w:type="spellStart"/>
+            <w:r>
+              <w:rPr>
+                <w:rFonts w:ascii="Consolas" w:hAnsi="Consolas"/>
+                <w:color w:val="24292F"/>
+                <w:sz w:val="18"/>
+                <w:szCs w:val="18"/>
+                <w:shd w:val="clear" w:color="auto" w:fill="FFFFFF"/>
+              </w:rPr>
+              <w:t>digitos</w:t>
+            </w:r>
+            <w:proofErr w:type="spellEnd"/>
+          </w:p>
+        </w:tc>
+        <w:tc>
+          <w:tcPr>
+            <w:tcW w:w="2943" w:type="dxa"/>
+          </w:tcPr>
+          <w:p>
+            <w:r>
+              <w:t>Digito{digito}*</w:t>
+            </w:r>
+          </w:p>
         </w:tc>
       </w:tr>
       <w:tr>
@@ -289,6 +339,7 @@
                 <w:shd w:val="clear" w:color="auto" w:fill="FFFFFF"/>
               </w:rPr>
             </w:pPr>
+            <w:proofErr w:type="gramStart"/>
             <w:r>
               <w:rPr>
                 <w:rFonts w:ascii="Consolas" w:hAnsi="Consolas"/>
@@ -299,13 +350,18 @@
               </w:rPr>
               <w:t>Símbolo ,</w:t>
             </w:r>
-          </w:p>
-        </w:tc>
-        <w:tc>
-          <w:tcPr>
-            <w:tcW w:w="2943" w:type="dxa"/>
-          </w:tcPr>
-          <w:p/>
+            <w:proofErr w:type="gramEnd"/>
+          </w:p>
+        </w:tc>
+        <w:tc>
+          <w:tcPr>
+            <w:tcW w:w="2943" w:type="dxa"/>
+          </w:tcPr>
+          <w:p>
+            <w:r>
+              <w:t>/,</w:t>
+            </w:r>
+          </w:p>
         </w:tc>
       </w:tr>
       <w:tr>
@@ -323,6 +379,7 @@
                 <w:shd w:val="clear" w:color="auto" w:fill="FFFFFF"/>
               </w:rPr>
             </w:pPr>
+            <w:proofErr w:type="spellStart"/>
             <w:r>
               <w:rPr>
                 <w:rFonts w:ascii="Consolas" w:hAnsi="Consolas"/>
@@ -333,6 +390,7 @@
               </w:rPr>
               <w:t>parentesis</w:t>
             </w:r>
+            <w:proofErr w:type="spellEnd"/>
           </w:p>
         </w:tc>
         <w:tc>
@@ -357,15 +415,19 @@
                 <w:szCs w:val="18"/>
                 <w:shd w:val="clear" w:color="auto" w:fill="FFFFFF"/>
               </w:rPr>
-              <w:t>Símbolo ()</w:t>
-            </w:r>
-          </w:p>
-        </w:tc>
-        <w:tc>
-          <w:tcPr>
-            <w:tcW w:w="2943" w:type="dxa"/>
-          </w:tcPr>
-          <w:p/>
+              <w:t>Símbolo (</w:t>
+            </w:r>
+          </w:p>
+        </w:tc>
+        <w:tc>
+          <w:tcPr>
+            <w:tcW w:w="2943" w:type="dxa"/>
+          </w:tcPr>
+          <w:p>
+            <w:r>
+              <w:t>/(</w:t>
+            </w:r>
+          </w:p>
         </w:tc>
       </w:tr>
       <w:tr>
@@ -383,16 +445,18 @@
                 <w:shd w:val="clear" w:color="auto" w:fill="FFFFFF"/>
               </w:rPr>
             </w:pPr>
-            <w:r>
-              <w:rPr>
-                <w:rFonts w:ascii="Consolas" w:hAnsi="Consolas"/>
-                <w:color w:val="24292F"/>
-                <w:sz w:val="18"/>
-                <w:szCs w:val="18"/>
-                <w:shd w:val="clear" w:color="auto" w:fill="FFFFFF"/>
-              </w:rPr>
-              <w:t>Corchetes</w:t>
-            </w:r>
+            <w:proofErr w:type="spellStart"/>
+            <w:r>
+              <w:rPr>
+                <w:rFonts w:ascii="Consolas" w:hAnsi="Consolas"/>
+                <w:color w:val="24292F"/>
+                <w:sz w:val="18"/>
+                <w:szCs w:val="18"/>
+                <w:shd w:val="clear" w:color="auto" w:fill="FFFFFF"/>
+              </w:rPr>
+              <w:t>parentesis</w:t>
+            </w:r>
+            <w:proofErr w:type="spellEnd"/>
           </w:p>
         </w:tc>
         <w:tc>
@@ -409,23 +473,42 @@
                 <w:shd w:val="clear" w:color="auto" w:fill="FFFFFF"/>
               </w:rPr>
             </w:pPr>
-            <w:r>
-              <w:rPr>
-                <w:rFonts w:ascii="Consolas" w:hAnsi="Consolas"/>
-                <w:color w:val="24292F"/>
-                <w:sz w:val="18"/>
-                <w:szCs w:val="18"/>
-                <w:shd w:val="clear" w:color="auto" w:fill="FFFFFF"/>
-              </w:rPr>
-              <w:t>Símbolo []</w:t>
-            </w:r>
-          </w:p>
-        </w:tc>
-        <w:tc>
-          <w:tcPr>
-            <w:tcW w:w="2943" w:type="dxa"/>
-          </w:tcPr>
-          <w:p/>
+            <w:proofErr w:type="gramStart"/>
+            <w:r>
+              <w:rPr>
+                <w:rFonts w:ascii="Consolas" w:hAnsi="Consolas"/>
+                <w:color w:val="24292F"/>
+                <w:sz w:val="18"/>
+                <w:szCs w:val="18"/>
+                <w:shd w:val="clear" w:color="auto" w:fill="FFFFFF"/>
+              </w:rPr>
+              <w:t xml:space="preserve">Símbolo </w:t>
+            </w:r>
+            <w:r>
+              <w:rPr>
+                <w:rFonts w:ascii="Consolas" w:hAnsi="Consolas"/>
+                <w:color w:val="24292F"/>
+                <w:sz w:val="18"/>
+                <w:szCs w:val="18"/>
+                <w:shd w:val="clear" w:color="auto" w:fill="FFFFFF"/>
+              </w:rPr>
+              <w:t>)</w:t>
+            </w:r>
+            <w:proofErr w:type="gramEnd"/>
+          </w:p>
+        </w:tc>
+        <w:tc>
+          <w:tcPr>
+            <w:tcW w:w="2943" w:type="dxa"/>
+          </w:tcPr>
+          <w:p>
+            <w:r>
+              <w:t>/</w:t>
+            </w:r>
+            <w:r>
+              <w:t>)</w:t>
+            </w:r>
+          </w:p>
         </w:tc>
       </w:tr>
       <w:tr>
@@ -451,6 +534,142 @@
                 <w:szCs w:val="18"/>
                 <w:shd w:val="clear" w:color="auto" w:fill="FFFFFF"/>
               </w:rPr>
+              <w:t>Corchetes</w:t>
+            </w:r>
+          </w:p>
+        </w:tc>
+        <w:tc>
+          <w:tcPr>
+            <w:tcW w:w="2943" w:type="dxa"/>
+          </w:tcPr>
+          <w:p>
+            <w:pPr>
+              <w:rPr>
+                <w:rFonts w:ascii="Consolas" w:hAnsi="Consolas"/>
+                <w:color w:val="24292F"/>
+                <w:sz w:val="18"/>
+                <w:szCs w:val="18"/>
+                <w:shd w:val="clear" w:color="auto" w:fill="FFFFFF"/>
+              </w:rPr>
+            </w:pPr>
+            <w:r>
+              <w:rPr>
+                <w:rFonts w:ascii="Consolas" w:hAnsi="Consolas"/>
+                <w:color w:val="24292F"/>
+                <w:sz w:val="18"/>
+                <w:szCs w:val="18"/>
+                <w:shd w:val="clear" w:color="auto" w:fill="FFFFFF"/>
+              </w:rPr>
+              <w:t>Símbolo [</w:t>
+            </w:r>
+          </w:p>
+        </w:tc>
+        <w:tc>
+          <w:tcPr>
+            <w:tcW w:w="2943" w:type="dxa"/>
+          </w:tcPr>
+          <w:p>
+            <w:r>
+              <w:t>/</w:t>
+            </w:r>
+            <w:r>
+              <w:t>[</w:t>
+            </w:r>
+          </w:p>
+        </w:tc>
+      </w:tr>
+      <w:tr>
+        <w:tc>
+          <w:tcPr>
+            <w:tcW w:w="2942" w:type="dxa"/>
+          </w:tcPr>
+          <w:p>
+            <w:pPr>
+              <w:rPr>
+                <w:rFonts w:ascii="Consolas" w:hAnsi="Consolas"/>
+                <w:color w:val="24292F"/>
+                <w:sz w:val="18"/>
+                <w:szCs w:val="18"/>
+                <w:shd w:val="clear" w:color="auto" w:fill="FFFFFF"/>
+              </w:rPr>
+            </w:pPr>
+            <w:r>
+              <w:rPr>
+                <w:rFonts w:ascii="Consolas" w:hAnsi="Consolas"/>
+                <w:color w:val="24292F"/>
+                <w:sz w:val="18"/>
+                <w:szCs w:val="18"/>
+                <w:shd w:val="clear" w:color="auto" w:fill="FFFFFF"/>
+              </w:rPr>
+              <w:t>Corchetes</w:t>
+            </w:r>
+          </w:p>
+        </w:tc>
+        <w:tc>
+          <w:tcPr>
+            <w:tcW w:w="2943" w:type="dxa"/>
+          </w:tcPr>
+          <w:p>
+            <w:pPr>
+              <w:rPr>
+                <w:rFonts w:ascii="Consolas" w:hAnsi="Consolas"/>
+                <w:color w:val="24292F"/>
+                <w:sz w:val="18"/>
+                <w:szCs w:val="18"/>
+                <w:shd w:val="clear" w:color="auto" w:fill="FFFFFF"/>
+              </w:rPr>
+            </w:pPr>
+            <w:proofErr w:type="gramStart"/>
+            <w:r>
+              <w:rPr>
+                <w:rFonts w:ascii="Consolas" w:hAnsi="Consolas"/>
+                <w:color w:val="24292F"/>
+                <w:sz w:val="18"/>
+                <w:szCs w:val="18"/>
+                <w:shd w:val="clear" w:color="auto" w:fill="FFFFFF"/>
+              </w:rPr>
+              <w:t>Símbolo ]</w:t>
+            </w:r>
+            <w:proofErr w:type="gramEnd"/>
+          </w:p>
+        </w:tc>
+        <w:tc>
+          <w:tcPr>
+            <w:tcW w:w="2943" w:type="dxa"/>
+          </w:tcPr>
+          <w:p>
+            <w:r>
+              <w:t>/</w:t>
+            </w:r>
+            <w:r>
+              <w:t>]</w:t>
+            </w:r>
+          </w:p>
+        </w:tc>
+      </w:tr>
+      <w:tr>
+        <w:tc>
+          <w:tcPr>
+            <w:tcW w:w="2942" w:type="dxa"/>
+          </w:tcPr>
+          <w:p>
+            <w:pPr>
+              <w:rPr>
+                <w:rFonts w:ascii="Consolas" w:hAnsi="Consolas"/>
+                <w:color w:val="24292F"/>
+                <w:sz w:val="18"/>
+                <w:szCs w:val="18"/>
+                <w:shd w:val="clear" w:color="auto" w:fill="FFFFFF"/>
+              </w:rPr>
+            </w:pPr>
+            <w:r>
+              <w:rPr>
+                <w:rFonts w:ascii="Consolas" w:hAnsi="Consolas"/>
+                <w:color w:val="24292F"/>
+                <w:sz w:val="18"/>
+                <w:szCs w:val="18"/>
+                <w:shd w:val="clear" w:color="auto" w:fill="FFFFFF"/>
+              </w:rPr>
               <w:t>Llaves</w:t>
             </w:r>
           </w:p>
@@ -477,15 +696,98 @@
                 <w:szCs w:val="18"/>
                 <w:shd w:val="clear" w:color="auto" w:fill="FFFFFF"/>
               </w:rPr>
-              <w:t>Símbolo {}</w:t>
-            </w:r>
-          </w:p>
-        </w:tc>
-        <w:tc>
-          <w:tcPr>
-            <w:tcW w:w="2943" w:type="dxa"/>
-          </w:tcPr>
-          <w:p/>
+              <w:t>Símbolo {</w:t>
+            </w:r>
+          </w:p>
+        </w:tc>
+        <w:tc>
+          <w:tcPr>
+            <w:tcW w:w="2943" w:type="dxa"/>
+          </w:tcPr>
+          <w:p>
+            <w:r>
+              <w:t>/{</w:t>
+            </w:r>
+          </w:p>
+        </w:tc>
+      </w:tr>
+      <w:tr>
+        <w:tc>
+          <w:tcPr>
+            <w:tcW w:w="2942" w:type="dxa"/>
+          </w:tcPr>
+          <w:p>
+            <w:pPr>
+              <w:rPr>
+                <w:rFonts w:ascii="Consolas" w:hAnsi="Consolas"/>
+                <w:color w:val="24292F"/>
+                <w:sz w:val="18"/>
+                <w:szCs w:val="18"/>
+                <w:shd w:val="clear" w:color="auto" w:fill="FFFFFF"/>
+              </w:rPr>
+            </w:pPr>
+            <w:r>
+              <w:rPr>
+                <w:rFonts w:ascii="Consolas" w:hAnsi="Consolas"/>
+                <w:color w:val="24292F"/>
+                <w:sz w:val="18"/>
+                <w:szCs w:val="18"/>
+                <w:shd w:val="clear" w:color="auto" w:fill="FFFFFF"/>
+              </w:rPr>
+              <w:t>Llaves</w:t>
+            </w:r>
+          </w:p>
+        </w:tc>
+        <w:tc>
+          <w:tcPr>
+            <w:tcW w:w="2943" w:type="dxa"/>
+          </w:tcPr>
+          <w:p>
+            <w:pPr>
+              <w:rPr>
+                <w:rFonts w:ascii="Consolas" w:hAnsi="Consolas"/>
+                <w:color w:val="24292F"/>
+                <w:sz w:val="18"/>
+                <w:szCs w:val="18"/>
+                <w:shd w:val="clear" w:color="auto" w:fill="FFFFFF"/>
+              </w:rPr>
+            </w:pPr>
+            <w:proofErr w:type="gramStart"/>
+            <w:r>
+              <w:rPr>
+                <w:rFonts w:ascii="Consolas" w:hAnsi="Consolas"/>
+                <w:color w:val="24292F"/>
+                <w:sz w:val="18"/>
+                <w:szCs w:val="18"/>
+                <w:shd w:val="clear" w:color="auto" w:fill="FFFFFF"/>
+              </w:rPr>
+              <w:t xml:space="preserve">Símbolo </w:t>
+            </w:r>
+            <w:r>
+              <w:rPr>
+                <w:rFonts w:ascii="Consolas" w:hAnsi="Consolas"/>
+                <w:color w:val="24292F"/>
+                <w:sz w:val="18"/>
+                <w:szCs w:val="18"/>
+                <w:shd w:val="clear" w:color="auto" w:fill="FFFFFF"/>
+              </w:rPr>
+              <w:t>}</w:t>
+            </w:r>
+            <w:proofErr w:type="gramEnd"/>
+          </w:p>
+        </w:tc>
+        <w:tc>
+          <w:tcPr>
+            <w:tcW w:w="2943" w:type="dxa"/>
+          </w:tcPr>
+          <w:p>
+            <w:r>
+              <w:t>/</w:t>
+            </w:r>
+            <w:r>
+              <w:t>}</w:t>
+            </w:r>
+          </w:p>
         </w:tc>
       </w:tr>
     </w:tbl>

</xml_diff>